<commit_message>
changes made to the following files: IPFS implementation documentation.docx dms-dapp/src/login-register.css dms-dapp/src/routes/home.jsx dms-dapp/src/routes/main.jsx dms-dapp/src/routes/routes-css/main.css Error documentation.docx dms-dapp/src/routes/routes-css/home.css
1. Changed the background
2. Added blur on containers
3. Added lorem ipsum as text placeholder
</commit_message>
<xml_diff>
--- a/IPFS implementation documentation.docx
+++ b/IPFS implementation documentation.docx
@@ -53,7 +53,31 @@
           <w:szCs w:val="28"/>
           <w:lang w:val="en-US"/>
         </w:rPr>
-        <w:t>‘ipfs-core’</w:t>
+        <w:t>‘</w:t>
+      </w:r>
+      <w:proofErr w:type="spellStart"/>
+      <w:r>
+        <w:rPr>
+          <w:rFonts w:cstheme="minorHAnsi"/>
+          <w:b/>
+          <w:bCs/>
+          <w:sz w:val="28"/>
+          <w:szCs w:val="28"/>
+          <w:lang w:val="en-US"/>
+        </w:rPr>
+        <w:t>ipfs</w:t>
+      </w:r>
+      <w:proofErr w:type="spellEnd"/>
+      <w:r>
+        <w:rPr>
+          <w:rFonts w:cstheme="minorHAnsi"/>
+          <w:b/>
+          <w:bCs/>
+          <w:sz w:val="28"/>
+          <w:szCs w:val="28"/>
+          <w:lang w:val="en-US"/>
+        </w:rPr>
+        <w:t>-core’</w:t>
       </w:r>
       <w:r>
         <w:rPr>
@@ -79,14 +103,45 @@
           <w:lang w:val="en-US"/>
         </w:rPr>
       </w:pPr>
-      <w:r>
-        <w:rPr>
-          <w:rFonts w:cstheme="minorHAnsi"/>
-          <w:sz w:val="28"/>
-          <w:szCs w:val="28"/>
-          <w:lang w:val="en-US"/>
-        </w:rPr>
-        <w:t>ipfs-core contains the core api and is intended to be used to run an IPFS node as part of your application without the need to start external processes or manage API ports and servers.</w:t>
+      <w:proofErr w:type="spellStart"/>
+      <w:r>
+        <w:rPr>
+          <w:rFonts w:cstheme="minorHAnsi"/>
+          <w:sz w:val="28"/>
+          <w:szCs w:val="28"/>
+          <w:lang w:val="en-US"/>
+        </w:rPr>
+        <w:t>ipfs</w:t>
+      </w:r>
+      <w:proofErr w:type="spellEnd"/>
+      <w:r>
+        <w:rPr>
+          <w:rFonts w:cstheme="minorHAnsi"/>
+          <w:sz w:val="28"/>
+          <w:szCs w:val="28"/>
+          <w:lang w:val="en-US"/>
+        </w:rPr>
+        <w:t xml:space="preserve">-core contains the core </w:t>
+      </w:r>
+      <w:proofErr w:type="spellStart"/>
+      <w:r>
+        <w:rPr>
+          <w:rFonts w:cstheme="minorHAnsi"/>
+          <w:sz w:val="28"/>
+          <w:szCs w:val="28"/>
+          <w:lang w:val="en-US"/>
+        </w:rPr>
+        <w:t>api</w:t>
+      </w:r>
+      <w:proofErr w:type="spellEnd"/>
+      <w:r>
+        <w:rPr>
+          <w:rFonts w:cstheme="minorHAnsi"/>
+          <w:sz w:val="28"/>
+          <w:szCs w:val="28"/>
+          <w:lang w:val="en-US"/>
+        </w:rPr>
+        <w:t xml:space="preserve"> and is intended to be used to run an IPFS node as part of your application without the need to start external processes or manage API ports and servers.</w:t>
       </w:r>
     </w:p>
     <w:p>
@@ -146,56 +201,6 @@
           <w:szCs w:val="28"/>
           <w:lang w:val="en-US"/>
         </w:rPr>
-        <w:t xml:space="preserve">IPFS module - Use the IPFS module as a dependency of your project to spawn in process instances of IPFS in node.js, the browser, electron, etc. itself: </w:t>
-      </w:r>
-    </w:p>
-    <w:p>
-      <w:pPr>
-        <w:pStyle w:val="ListParagraph"/>
-        <w:numPr>
-          <w:ilvl w:val="1"/>
-          <w:numId w:val="1"/>
-        </w:numPr>
-        <w:rPr>
-          <w:rFonts w:cstheme="minorHAnsi"/>
-          <w:sz w:val="28"/>
-          <w:szCs w:val="28"/>
-          <w:u w:val="single"/>
-          <w:lang w:val="en-US"/>
-        </w:rPr>
-      </w:pPr>
-      <w:r>
-        <w:rPr>
-          <w:rFonts w:cstheme="minorHAnsi"/>
-          <w:sz w:val="28"/>
-          <w:szCs w:val="28"/>
-          <w:u w:val="single"/>
-          <w:lang w:val="en-US"/>
-        </w:rPr>
-        <w:t>https://github.com/ipfs/js-ipfs/blob/master/docs/MODULE.md</w:t>
-      </w:r>
-    </w:p>
-    <w:p>
-      <w:pPr>
-        <w:pStyle w:val="ListParagraph"/>
-        <w:numPr>
-          <w:ilvl w:val="0"/>
-          <w:numId w:val="1"/>
-        </w:numPr>
-        <w:rPr>
-          <w:rFonts w:cstheme="minorHAnsi"/>
-          <w:sz w:val="28"/>
-          <w:szCs w:val="28"/>
-          <w:lang w:val="en-US"/>
-        </w:rPr>
-      </w:pPr>
-      <w:r>
-        <w:rPr>
-          <w:rFonts w:cstheme="minorHAnsi"/>
-          <w:sz w:val="28"/>
-          <w:szCs w:val="28"/>
-          <w:lang w:val="en-US"/>
-        </w:rPr>
         <w:t xml:space="preserve">IPFS Core API documentation for the </w:t>
       </w:r>
       <w:r>
@@ -207,7 +212,31 @@
           <w:szCs w:val="28"/>
           <w:lang w:val="en-US"/>
         </w:rPr>
-        <w:t>‘ipfs-core’</w:t>
+        <w:t>‘</w:t>
+      </w:r>
+      <w:proofErr w:type="spellStart"/>
+      <w:r>
+        <w:rPr>
+          <w:rFonts w:cstheme="minorHAnsi"/>
+          <w:b/>
+          <w:bCs/>
+          <w:sz w:val="28"/>
+          <w:szCs w:val="28"/>
+          <w:lang w:val="en-US"/>
+        </w:rPr>
+        <w:t>ipfs</w:t>
+      </w:r>
+      <w:proofErr w:type="spellEnd"/>
+      <w:r>
+        <w:rPr>
+          <w:rFonts w:cstheme="minorHAnsi"/>
+          <w:b/>
+          <w:bCs/>
+          <w:sz w:val="28"/>
+          <w:szCs w:val="28"/>
+          <w:lang w:val="en-US"/>
+        </w:rPr>
+        <w:t>-core’</w:t>
       </w:r>
       <w:r>
         <w:rPr>
@@ -432,6 +461,8 @@
         </w:rPr>
         <w:t>‘</w:t>
       </w:r>
+      <w:proofErr w:type="spellStart"/>
+      <w:proofErr w:type="gramStart"/>
       <w:r>
         <w:rPr>
           <w:rFonts w:cstheme="minorHAnsi"/>
@@ -441,7 +472,20 @@
           <w:szCs w:val="28"/>
           <w:u w:val="single"/>
         </w:rPr>
-        <w:t>ipfs-http-client’</w:t>
+        <w:t>ipfs</w:t>
+      </w:r>
+      <w:proofErr w:type="spellEnd"/>
+      <w:proofErr w:type="gramEnd"/>
+      <w:r>
+        <w:rPr>
+          <w:rFonts w:cstheme="minorHAnsi"/>
+          <w:b/>
+          <w:bCs/>
+          <w:sz w:val="28"/>
+          <w:szCs w:val="28"/>
+          <w:u w:val="single"/>
+        </w:rPr>
+        <w:t>-http-client’</w:t>
       </w:r>
       <w:r>
         <w:rPr>
@@ -466,6 +510,7 @@
           <w:sz w:val="28"/>
           <w:szCs w:val="28"/>
         </w:rPr>
+        <w:lastRenderedPageBreak/>
         <w:t xml:space="preserve">Use </w:t>
       </w:r>
       <w:r>
@@ -477,6 +522,7 @@
         </w:rPr>
         <w:t>‘</w:t>
       </w:r>
+      <w:proofErr w:type="spellStart"/>
       <w:r>
         <w:rPr>
           <w:rFonts w:cstheme="minorHAnsi"/>
@@ -486,7 +532,19 @@
           <w:szCs w:val="28"/>
           <w:u w:val="single"/>
         </w:rPr>
-        <w:t>ipfs-http-client’</w:t>
+        <w:t>ipfs</w:t>
+      </w:r>
+      <w:proofErr w:type="spellEnd"/>
+      <w:r>
+        <w:rPr>
+          <w:rFonts w:cstheme="minorHAnsi"/>
+          <w:b/>
+          <w:bCs/>
+          <w:sz w:val="28"/>
+          <w:szCs w:val="28"/>
+          <w:u w:val="single"/>
+        </w:rPr>
+        <w:t>-http-client’</w:t>
       </w:r>
       <w:r>
         <w:rPr>
@@ -510,7 +568,23 @@
           <w:sz w:val="28"/>
           <w:szCs w:val="28"/>
         </w:rPr>
-        <w:t xml:space="preserve"> to a remote IPFS node.</w:t>
+        <w:t xml:space="preserve"> to a</w:t>
+      </w:r>
+      <w:r>
+        <w:rPr>
+          <w:rFonts w:cstheme="minorHAnsi"/>
+          <w:sz w:val="28"/>
+          <w:szCs w:val="28"/>
+        </w:rPr>
+        <w:t xml:space="preserve">n </w:t>
+      </w:r>
+      <w:r>
+        <w:rPr>
+          <w:rFonts w:cstheme="minorHAnsi"/>
+          <w:sz w:val="28"/>
+          <w:szCs w:val="28"/>
+        </w:rPr>
+        <w:t>IPFS node.</w:t>
       </w:r>
       <w:r>
         <w:rPr>
@@ -535,15 +609,118 @@
           <w:sz w:val="28"/>
           <w:szCs w:val="28"/>
         </w:rPr>
-        <w:t>The remote IFPS node</w:t>
-      </w:r>
-      <w:r>
-        <w:rPr>
-          <w:rFonts w:cstheme="minorHAnsi"/>
-          <w:sz w:val="28"/>
-          <w:szCs w:val="28"/>
-        </w:rPr>
-        <w:t xml:space="preserve"> must be JS-IPFS (not Kubo or Go-IPFS)</w:t>
+        <w:t>A Node.js application will interact with the Kubo IPFS Node via its exposed RPC HTTP API.</w:t>
+      </w:r>
+    </w:p>
+    <w:p>
+      <w:pPr>
+        <w:rPr>
+          <w:rFonts w:cstheme="minorHAnsi"/>
+          <w:sz w:val="28"/>
+          <w:szCs w:val="28"/>
+        </w:rPr>
+      </w:pPr>
+      <w:r>
+        <w:rPr>
+          <w:rFonts w:cstheme="minorHAnsi"/>
+          <w:sz w:val="28"/>
+          <w:szCs w:val="28"/>
+        </w:rPr>
+        <w:t xml:space="preserve">The </w:t>
+      </w:r>
+      <w:r>
+        <w:rPr>
+          <w:rFonts w:cstheme="minorHAnsi"/>
+          <w:sz w:val="28"/>
+          <w:szCs w:val="28"/>
+        </w:rPr>
+        <w:t xml:space="preserve">Kubo </w:t>
+      </w:r>
+      <w:r>
+        <w:rPr>
+          <w:rFonts w:cstheme="minorHAnsi"/>
+          <w:sz w:val="28"/>
+          <w:szCs w:val="28"/>
+        </w:rPr>
+        <w:t>IPFS Node itself HAS TO BE LOCAL (NOT REMOTE) during development. You need to have a running local daemon to interact with the IPFS Node’s API for RPC</w:t>
+      </w:r>
+      <w:r>
+        <w:rPr>
+          <w:rFonts w:cstheme="minorHAnsi"/>
+          <w:sz w:val="28"/>
+          <w:szCs w:val="28"/>
+        </w:rPr>
+        <w:t xml:space="preserve">, by getting the local </w:t>
+      </w:r>
+      <w:proofErr w:type="spellStart"/>
+      <w:r>
+        <w:rPr>
+          <w:rFonts w:cstheme="minorHAnsi"/>
+          <w:sz w:val="28"/>
+          <w:szCs w:val="28"/>
+        </w:rPr>
+        <w:t>multiaddr</w:t>
+      </w:r>
+      <w:proofErr w:type="spellEnd"/>
+      <w:r>
+        <w:rPr>
+          <w:rFonts w:cstheme="minorHAnsi"/>
+          <w:sz w:val="28"/>
+          <w:szCs w:val="28"/>
+        </w:rPr>
+        <w:t xml:space="preserve"> or localhost </w:t>
+      </w:r>
+      <w:proofErr w:type="spellStart"/>
+      <w:r>
+        <w:rPr>
+          <w:rFonts w:cstheme="minorHAnsi"/>
+          <w:sz w:val="28"/>
+          <w:szCs w:val="28"/>
+        </w:rPr>
+        <w:t>url</w:t>
+      </w:r>
+      <w:proofErr w:type="spellEnd"/>
+      <w:r>
+        <w:rPr>
+          <w:rFonts w:cstheme="minorHAnsi"/>
+          <w:sz w:val="28"/>
+          <w:szCs w:val="28"/>
+        </w:rPr>
+        <w:t xml:space="preserve"> and passing it as an argument to the ‘create’ method of ‘</w:t>
+      </w:r>
+      <w:proofErr w:type="spellStart"/>
+      <w:r>
+        <w:rPr>
+          <w:rFonts w:cstheme="minorHAnsi"/>
+          <w:sz w:val="28"/>
+          <w:szCs w:val="28"/>
+        </w:rPr>
+        <w:t>ipfs</w:t>
+      </w:r>
+      <w:proofErr w:type="spellEnd"/>
+      <w:r>
+        <w:rPr>
+          <w:rFonts w:cstheme="minorHAnsi"/>
+          <w:sz w:val="28"/>
+          <w:szCs w:val="28"/>
+        </w:rPr>
+        <w:t xml:space="preserve">-http-client’ when creating </w:t>
+      </w:r>
+      <w:r>
+        <w:rPr>
+          <w:rFonts w:cstheme="minorHAnsi"/>
+          <w:sz w:val="28"/>
+          <w:szCs w:val="28"/>
+        </w:rPr>
+        <w:t>an instance of the HTTP API client</w:t>
+      </w:r>
+      <w:r>
+        <w:rPr>
+          <w:rFonts w:cstheme="minorHAnsi"/>
+          <w:sz w:val="28"/>
+          <w:szCs w:val="28"/>
+        </w:rPr>
+        <w:t>.</w:t>
       </w:r>
     </w:p>
     <w:p>
@@ -554,39 +731,346 @@
           <w:numId w:val="2"/>
         </w:numPr>
         <w:rPr>
+          <w:rFonts w:ascii="Bahnschrift SemiBold" w:hAnsi="Bahnschrift SemiBold"/>
+          <w:sz w:val="28"/>
+          <w:szCs w:val="28"/>
+        </w:rPr>
+      </w:pPr>
+      <w:r>
+        <w:rPr>
+          <w:rFonts w:cstheme="minorHAnsi"/>
+          <w:sz w:val="28"/>
+          <w:szCs w:val="28"/>
+        </w:rPr>
+        <w:t xml:space="preserve">Problem: </w:t>
+      </w:r>
+      <w:r>
+        <w:rPr>
+          <w:rFonts w:cstheme="minorHAnsi"/>
+          <w:sz w:val="28"/>
+          <w:szCs w:val="28"/>
+        </w:rPr>
+        <w:t xml:space="preserve">How to deploy the Node.js app that needs to interact with </w:t>
+      </w:r>
+      <w:r>
+        <w:rPr>
           <w:rFonts w:cstheme="minorHAnsi"/>
           <w:b/>
           <w:bCs/>
           <w:sz w:val="28"/>
           <w:szCs w:val="28"/>
         </w:rPr>
-      </w:pPr>
-      <w:r>
-        <w:rPr>
-          <w:rFonts w:cstheme="minorHAnsi"/>
-          <w:sz w:val="28"/>
-          <w:szCs w:val="28"/>
-        </w:rPr>
-        <w:t>Install the whole JS-IPFS node package that includes all other packages like ipfs-http-server, etc.</w:t>
+        <w:t>the supposed local Kubo IPFS Node</w:t>
+      </w:r>
+      <w:r>
+        <w:rPr>
+          <w:rFonts w:cstheme="minorHAnsi"/>
+          <w:sz w:val="28"/>
+          <w:szCs w:val="28"/>
+        </w:rPr>
+        <w:t>, UNLESS if we could somehow run</w:t>
+      </w:r>
+      <w:r>
+        <w:rPr>
+          <w:rFonts w:cstheme="minorHAnsi"/>
+          <w:sz w:val="28"/>
+          <w:szCs w:val="28"/>
+        </w:rPr>
+        <w:t xml:space="preserve"> and deploy</w:t>
+      </w:r>
+      <w:r>
+        <w:rPr>
+          <w:rFonts w:cstheme="minorHAnsi"/>
+          <w:sz w:val="28"/>
+          <w:szCs w:val="28"/>
+        </w:rPr>
+        <w:t xml:space="preserve"> a Kubo IPFS daemon </w:t>
+      </w:r>
+      <w:r>
+        <w:rPr>
+          <w:rFonts w:cstheme="minorHAnsi"/>
+          <w:sz w:val="28"/>
+          <w:szCs w:val="28"/>
+        </w:rPr>
+        <w:t>on Heroku</w:t>
+      </w:r>
+      <w:r>
+        <w:rPr>
+          <w:rFonts w:cstheme="minorHAnsi"/>
+          <w:sz w:val="28"/>
+          <w:szCs w:val="28"/>
+        </w:rPr>
+        <w:t xml:space="preserve"> with its own link so that it can be used to specify the URL argument of the ‘</w:t>
+      </w:r>
+      <w:proofErr w:type="spellStart"/>
+      <w:r>
+        <w:rPr>
+          <w:rFonts w:cstheme="minorHAnsi"/>
+          <w:sz w:val="28"/>
+          <w:szCs w:val="28"/>
+        </w:rPr>
+        <w:t>ipfs</w:t>
+      </w:r>
+      <w:proofErr w:type="spellEnd"/>
+      <w:r>
+        <w:rPr>
+          <w:rFonts w:cstheme="minorHAnsi"/>
+          <w:sz w:val="28"/>
+          <w:szCs w:val="28"/>
+        </w:rPr>
+        <w:t>-http-client’s ‘create’ method</w:t>
+      </w:r>
+      <w:r>
+        <w:rPr>
+          <w:rFonts w:cstheme="minorHAnsi"/>
+          <w:sz w:val="28"/>
+          <w:szCs w:val="28"/>
+        </w:rPr>
+        <w:t xml:space="preserve"> </w:t>
+      </w:r>
+      <w:r>
+        <w:rPr>
+          <w:rFonts w:cstheme="minorHAnsi"/>
+          <w:sz w:val="28"/>
+          <w:szCs w:val="28"/>
+        </w:rPr>
+        <w:t>in</w:t>
+      </w:r>
+      <w:r>
+        <w:rPr>
+          <w:rFonts w:cstheme="minorHAnsi"/>
+          <w:sz w:val="28"/>
+          <w:szCs w:val="28"/>
+        </w:rPr>
+        <w:t xml:space="preserve"> the Node.js app.</w:t>
       </w:r>
     </w:p>
     <w:p>
       <w:pPr>
+        <w:pStyle w:val="ListParagraph"/>
+        <w:numPr>
+          <w:ilvl w:val="0"/>
+          <w:numId w:val="2"/>
+        </w:numPr>
         <w:rPr>
           <w:rFonts w:ascii="Bahnschrift SemiBold" w:hAnsi="Bahnschrift SemiBold"/>
           <w:sz w:val="28"/>
           <w:szCs w:val="28"/>
         </w:rPr>
       </w:pPr>
+      <w:r>
+        <w:rPr>
+          <w:rFonts w:cstheme="minorHAnsi"/>
+          <w:sz w:val="28"/>
+          <w:szCs w:val="28"/>
+        </w:rPr>
+        <w:t xml:space="preserve">POSSIBLE ALTERNATIVE: </w:t>
+      </w:r>
     </w:p>
     <w:p>
       <w:pPr>
+        <w:pStyle w:val="ListParagraph"/>
+        <w:numPr>
+          <w:ilvl w:val="1"/>
+          <w:numId w:val="2"/>
+        </w:numPr>
         <w:rPr>
           <w:rFonts w:ascii="Bahnschrift SemiBold" w:hAnsi="Bahnschrift SemiBold"/>
           <w:sz w:val="28"/>
           <w:szCs w:val="28"/>
         </w:rPr>
       </w:pPr>
+      <w:r>
+        <w:rPr>
+          <w:rFonts w:cstheme="minorHAnsi"/>
+          <w:sz w:val="28"/>
+          <w:szCs w:val="28"/>
+        </w:rPr>
+        <w:t>Deploy DM-FS system web app on fleek.</w:t>
+      </w:r>
+    </w:p>
+    <w:p>
+      <w:pPr>
+        <w:pStyle w:val="ListParagraph"/>
+        <w:numPr>
+          <w:ilvl w:val="1"/>
+          <w:numId w:val="2"/>
+        </w:numPr>
+        <w:rPr>
+          <w:rFonts w:ascii="Bahnschrift SemiBold" w:hAnsi="Bahnschrift SemiBold"/>
+          <w:sz w:val="28"/>
+          <w:szCs w:val="28"/>
+        </w:rPr>
+      </w:pPr>
+      <w:r>
+        <w:rPr>
+          <w:rFonts w:cstheme="minorHAnsi"/>
+          <w:sz w:val="28"/>
+          <w:szCs w:val="28"/>
+        </w:rPr>
+        <w:t>Use 3</w:t>
+      </w:r>
+      <w:r>
+        <w:rPr>
+          <w:rFonts w:cstheme="minorHAnsi"/>
+          <w:sz w:val="28"/>
+          <w:szCs w:val="28"/>
+          <w:vertAlign w:val="superscript"/>
+        </w:rPr>
+        <w:t>rd</w:t>
+      </w:r>
+      <w:r>
+        <w:rPr>
+          <w:rFonts w:cstheme="minorHAnsi"/>
+          <w:sz w:val="28"/>
+          <w:szCs w:val="28"/>
+        </w:rPr>
+        <w:t xml:space="preserve"> party pinning services to upload files to the IPFS network.</w:t>
+      </w:r>
+    </w:p>
+    <w:p>
+      <w:pPr>
+        <w:pStyle w:val="ListParagraph"/>
+        <w:numPr>
+          <w:ilvl w:val="1"/>
+          <w:numId w:val="2"/>
+        </w:numPr>
+        <w:rPr>
+          <w:rFonts w:ascii="Bahnschrift SemiBold" w:hAnsi="Bahnschrift SemiBold"/>
+          <w:sz w:val="28"/>
+          <w:szCs w:val="28"/>
+        </w:rPr>
+      </w:pPr>
+      <w:r>
+        <w:rPr>
+          <w:rFonts w:cstheme="minorHAnsi"/>
+          <w:sz w:val="28"/>
+          <w:szCs w:val="28"/>
+        </w:rPr>
+        <w:t>Users can choose to run their own local IPFS node</w:t>
+      </w:r>
+    </w:p>
+    <w:p>
+      <w:pPr>
+        <w:pStyle w:val="ListParagraph"/>
+        <w:numPr>
+          <w:ilvl w:val="2"/>
+          <w:numId w:val="2"/>
+        </w:numPr>
+        <w:rPr>
+          <w:rFonts w:ascii="Bahnschrift SemiBold" w:hAnsi="Bahnschrift SemiBold"/>
+          <w:sz w:val="28"/>
+          <w:szCs w:val="28"/>
+        </w:rPr>
+      </w:pPr>
+      <w:r>
+        <w:rPr>
+          <w:rFonts w:cstheme="minorHAnsi"/>
+          <w:sz w:val="28"/>
+          <w:szCs w:val="28"/>
+        </w:rPr>
+        <w:t>Users install Kubo IPFS in their own machine,</w:t>
+      </w:r>
+    </w:p>
+    <w:p>
+      <w:pPr>
+        <w:pStyle w:val="ListParagraph"/>
+        <w:numPr>
+          <w:ilvl w:val="2"/>
+          <w:numId w:val="2"/>
+        </w:numPr>
+        <w:rPr>
+          <w:rFonts w:ascii="Bahnschrift SemiBold" w:hAnsi="Bahnschrift SemiBold"/>
+          <w:sz w:val="28"/>
+          <w:szCs w:val="28"/>
+        </w:rPr>
+      </w:pPr>
+      <w:r>
+        <w:rPr>
+          <w:rFonts w:cstheme="minorHAnsi"/>
+          <w:sz w:val="28"/>
+          <w:szCs w:val="28"/>
+        </w:rPr>
+        <w:t>Work on including the ‘</w:t>
+      </w:r>
+      <w:proofErr w:type="spellStart"/>
+      <w:r>
+        <w:rPr>
+          <w:rFonts w:cstheme="minorHAnsi"/>
+          <w:sz w:val="28"/>
+          <w:szCs w:val="28"/>
+        </w:rPr>
+        <w:t>ipfs</w:t>
+      </w:r>
+      <w:proofErr w:type="spellEnd"/>
+      <w:r>
+        <w:rPr>
+          <w:rFonts w:cstheme="minorHAnsi"/>
+          <w:sz w:val="28"/>
+          <w:szCs w:val="28"/>
+        </w:rPr>
+        <w:t>-http-client’</w:t>
+      </w:r>
+      <w:r>
+        <w:rPr>
+          <w:rFonts w:cstheme="minorHAnsi"/>
+          <w:sz w:val="28"/>
+          <w:szCs w:val="28"/>
+        </w:rPr>
+        <w:t xml:space="preserve"> module</w:t>
+      </w:r>
+      <w:r>
+        <w:rPr>
+          <w:rFonts w:cstheme="minorHAnsi"/>
+          <w:sz w:val="28"/>
+          <w:szCs w:val="28"/>
+        </w:rPr>
+        <w:t xml:space="preserve"> in the react web </w:t>
+      </w:r>
+      <w:proofErr w:type="gramStart"/>
+      <w:r>
+        <w:rPr>
+          <w:rFonts w:cstheme="minorHAnsi"/>
+          <w:sz w:val="28"/>
+          <w:szCs w:val="28"/>
+        </w:rPr>
+        <w:t>app</w:t>
+      </w:r>
+      <w:r>
+        <w:rPr>
+          <w:rFonts w:cstheme="minorHAnsi"/>
+          <w:sz w:val="28"/>
+          <w:szCs w:val="28"/>
+        </w:rPr>
+        <w:t>, and</w:t>
+      </w:r>
+      <w:proofErr w:type="gramEnd"/>
+      <w:r>
+        <w:rPr>
+          <w:rFonts w:cstheme="minorHAnsi"/>
+          <w:sz w:val="28"/>
+          <w:szCs w:val="28"/>
+        </w:rPr>
+        <w:t xml:space="preserve"> specify the “</w:t>
+      </w:r>
+      <w:proofErr w:type="spellStart"/>
+      <w:r>
+        <w:rPr>
+          <w:rFonts w:cstheme="minorHAnsi"/>
+          <w:sz w:val="28"/>
+          <w:szCs w:val="28"/>
+        </w:rPr>
+        <w:t>multiaddr</w:t>
+      </w:r>
+      <w:proofErr w:type="spellEnd"/>
+      <w:r>
+        <w:rPr>
+          <w:rFonts w:cstheme="minorHAnsi"/>
+          <w:sz w:val="28"/>
+          <w:szCs w:val="28"/>
+        </w:rPr>
+        <w:t>” of the local HTTP RPC API in the ‘create’ method of the module.</w:t>
+      </w:r>
     </w:p>
     <w:sectPr>
       <w:pgSz w:w="12240" w:h="15840"/>
@@ -705,7 +1189,7 @@
         <w:rFonts w:ascii="Bahnschrift SemiBold" w:eastAsiaTheme="minorHAnsi" w:hAnsi="Bahnschrift SemiBold" w:cstheme="minorBidi" w:hint="default"/>
       </w:rPr>
     </w:lvl>
-    <w:lvl w:ilvl="1" w:tplc="34090003" w:tentative="1">
+    <w:lvl w:ilvl="1" w:tplc="34090003">
       <w:start w:val="1"/>
       <w:numFmt w:val="bullet"/>
       <w:lvlText w:val="o"/>
@@ -717,7 +1201,7 @@
         <w:rFonts w:ascii="Courier New" w:hAnsi="Courier New" w:cs="Courier New" w:hint="default"/>
       </w:rPr>
     </w:lvl>
-    <w:lvl w:ilvl="2" w:tplc="34090005" w:tentative="1">
+    <w:lvl w:ilvl="2" w:tplc="34090005">
       <w:start w:val="1"/>
       <w:numFmt w:val="bullet"/>
       <w:lvlText w:val=""/>

</xml_diff>